<commit_message>
Created vulnerability images and updated README
</commit_message>
<xml_diff>
--- a/scripts/analysis/unfccc-emissions-analysis.docx
+++ b/scripts/analysis/unfccc-emissions-analysis.docx
@@ -27,7 +27,7 @@
         <w:t xml:space="preserve"> </w:t>
       </w:r>
       <w:r>
-        <w:t xml:space="preserve">19,</w:t>
+        <w:t xml:space="preserve">20,</w:t>
       </w:r>
       <w:r>
         <w:t xml:space="preserve"> </w:t>
@@ -189,6 +189,21 @@
           <w:rStyle w:val="NormalTok"/>
         </w:rPr>
         <w:t xml:space="preserve">(knitr)</w:t>
+      </w:r>
+      <w:r>
+        <w:br/>
+      </w:r>
+      <w:r>
+        <w:rPr>
+          <w:rStyle w:val="FunctionTok"/>
+        </w:rPr>
+        <w:t xml:space="preserve">library</w:t>
+      </w:r>
+      <w:r>
+        <w:rPr>
+          <w:rStyle w:val="NormalTok"/>
+        </w:rPr>
+        <w:t xml:space="preserve">(here)</w:t>
       </w:r>
     </w:p>
     <w:p>
@@ -244,15 +259,39 @@
       </w:r>
       <w:r>
         <w:rPr>
+          <w:rStyle w:val="FunctionTok"/>
+        </w:rPr>
+        <w:t xml:space="preserve">here</w:t>
+      </w:r>
+      <w:r>
+        <w:rPr>
+          <w:rStyle w:val="NormalTok"/>
+        </w:rPr>
+        <w:t xml:space="preserve">(</w:t>
+      </w:r>
+      <w:r>
+        <w:rPr>
           <w:rStyle w:val="StringTok"/>
         </w:rPr>
-        <w:t xml:space="preserve">"../cleaning/unfccc-emissions-clean.R"</w:t>
+        <w:t xml:space="preserve">"scripts/cleaning"</w:t>
       </w:r>
       <w:r>
         <w:rPr>
           <w:rStyle w:val="NormalTok"/>
         </w:rPr>
-        <w:t xml:space="preserve">)</w:t>
+        <w:t xml:space="preserve">, </w:t>
+      </w:r>
+      <w:r>
+        <w:rPr>
+          <w:rStyle w:val="StringTok"/>
+        </w:rPr>
+        <w:t xml:space="preserve">"unfccc-emissions-clean.R"</w:t>
+      </w:r>
+      <w:r>
+        <w:rPr>
+          <w:rStyle w:val="NormalTok"/>
+        </w:rPr>
+        <w:t xml:space="preserve">))</w:t>
       </w:r>
     </w:p>
     <w:p>
@@ -389,7 +428,7 @@
 </file>
 
 <file path=word/numbering.xml><?xml version="1.0" encoding="utf-8"?>
-<w:numbering xmlns:aink="http://schemas.microsoft.com/office/drawing/2016/ink" xmlns:am3d="http://schemas.microsoft.com/office/drawing/2017/model3d" xmlns:cx="http://schemas.microsoft.com/office/drawing/2014/chartex" xmlns:cx1="http://schemas.microsoft.com/office/drawing/2015/9/8/chartex" xmlns:cx2="http://schemas.microsoft.com/office/drawing/2015/10/21/chartex" xmlns:cx3="http://schemas.microsoft.com/office/drawing/2016/5/9/chartex" xmlns:cx4="http://schemas.microsoft.com/office/drawing/2016/5/10/chartex" xmlns:cx5="http://schemas.microsoft.com/office/drawing/2016/5/11/chartex" xmlns:cx6="http://schemas.microsoft.com/office/drawing/2016/5/12/chartex" xmlns:cx7="http://schemas.microsoft.com/office/drawing/2016/5/13/chartex" xmlns:cx8="http://schemas.microsoft.com/office/drawing/2016/5/14/chartex" xmlns:m="http://schemas.openxmlformats.org/officeDocument/2006/math" xmlns:mc="http://schemas.openxmlformats.org/markup-compatibility/2006" xmlns:o="urn:schemas-microsoft-com:office:office" xmlns:r="http://schemas.openxmlformats.org/officeDocument/2006/relationships" xmlns:v="urn:schemas-microsoft-com:vml" xmlns:w="http://schemas.openxmlformats.org/wordprocessingml/2006/main" xmlns:w10="urn:schemas-microsoft-com:office:word" xmlns:w14="http://schemas.microsoft.com/office/word/2010/wordml" xmlns:w15="http://schemas.microsoft.com/office/word/2012/wordml" xmlns:w16="http://schemas.microsoft.com/office/word/2018/wordml" xmlns:w16cex="http://schemas.microsoft.com/office/word/2018/wordml/cex" xmlns:w16cid="http://schemas.microsoft.com/office/word/2016/wordml/cid" xmlns:w16se="http://schemas.microsoft.com/office/word/2015/wordml/symex" xmlns:wne="http://schemas.microsoft.com/office/word/2006/wordml" xmlns:wp="http://schemas.openxmlformats.org/drawingml/2006/wordprocessingDrawing" xmlns:wp14="http://schemas.microsoft.com/office/word/2010/wordprocessingDrawing" xmlns:wpc="http://schemas.microsoft.com/office/word/2010/wordprocessingCanvas" xmlns:wpg="http://schemas.microsoft.com/office/word/2010/wordprocessingGroup" xmlns:wpi="http://schemas.microsoft.com/office/word/2010/wordprocessingInk" xmlns:wps="http://schemas.microsoft.com/office/word/2010/wordprocessingShape" mc:Ignorable="w14 w15 w16se w16cid w16 w16cex wp14">
+<w:numbering xmlns:aink="http://schemas.microsoft.com/office/drawing/2016/ink" xmlns:am3d="http://schemas.microsoft.com/office/drawing/2017/model3d" xmlns:cx="http://schemas.microsoft.com/office/drawing/2014/chartex" xmlns:cx1="http://schemas.microsoft.com/office/drawing/2015/9/8/chartex" xmlns:cx2="http://schemas.microsoft.com/office/drawing/2015/10/21/chartex" xmlns:cx3="http://schemas.microsoft.com/office/drawing/2016/5/9/chartex" xmlns:cx4="http://schemas.microsoft.com/office/drawing/2016/5/10/chartex" xmlns:cx5="http://schemas.microsoft.com/office/drawing/2016/5/11/chartex" xmlns:cx6="http://schemas.microsoft.com/office/drawing/2016/5/12/chartex" xmlns:cx7="http://schemas.microsoft.com/office/drawing/2016/5/13/chartex" xmlns:cx8="http://schemas.microsoft.com/office/drawing/2016/5/14/chartex" xmlns:m="http://schemas.openxmlformats.org/officeDocument/2006/math" xmlns:mc="http://schemas.openxmlformats.org/markup-compatibility/2006" xmlns:o="urn:schemas-microsoft-com:office:office" xmlns:r="http://schemas.openxmlformats.org/officeDocument/2006/relationships" xmlns:v="urn:schemas-microsoft-com:vml" xmlns:w="http://schemas.openxmlformats.org/wordprocessingml/2006/main" xmlns:w10="urn:schemas-microsoft-com:office:word" xmlns:w14="http://schemas.microsoft.com/office/word/2010/wordml" xmlns:w15="http://schemas.microsoft.com/office/word/2012/wordml" xmlns:w16="http://schemas.microsoft.com/office/word/2018/wordml" xmlns:w16cex="http://schemas.microsoft.com/office/word/2018/wordml/cex" xmlns:w16cid="http://schemas.microsoft.com/office/word/2016/wordml/cid" xmlns:w16sdtdh="http://schemas.microsoft.com/office/word/2020/wordml/sdtdatahash" xmlns:w16se="http://schemas.microsoft.com/office/word/2015/wordml/symex" xmlns:wne="http://schemas.microsoft.com/office/word/2006/wordml" xmlns:wp="http://schemas.openxmlformats.org/drawingml/2006/wordprocessingDrawing" xmlns:wp14="http://schemas.microsoft.com/office/word/2010/wordprocessingDrawing" xmlns:wpc="http://schemas.microsoft.com/office/word/2010/wordprocessingCanvas" xmlns:wpg="http://schemas.microsoft.com/office/word/2010/wordprocessingGroup" xmlns:wpi="http://schemas.microsoft.com/office/word/2010/wordprocessingInk" xmlns:wps="http://schemas.microsoft.com/office/word/2010/wordprocessingShape" mc:Ignorable="w14 w15 w16se w16cid w16 w16cex w16sdtdh wp14">
   <w:abstractNum w15:restartNumberingAfterBreak="0" w:abstractNumId="0">
     <w:nsid w:val="FFFFFF7C"/>
     <w:multiLevelType w:val="singleLevel"/>
@@ -1501,7 +1540,7 @@
 </file>
 
 <file path=word/styles.xml><?xml version="1.0" encoding="utf-8"?>
-<w:styles xmlns:mc="http://schemas.openxmlformats.org/markup-compatibility/2006" xmlns:r="http://schemas.openxmlformats.org/officeDocument/2006/relationships" xmlns:w="http://schemas.openxmlformats.org/wordprocessingml/2006/main" xmlns:w14="http://schemas.microsoft.com/office/word/2010/wordml" xmlns:w15="http://schemas.microsoft.com/office/word/2012/wordml" xmlns:w16="http://schemas.microsoft.com/office/word/2018/wordml" xmlns:w16cex="http://schemas.microsoft.com/office/word/2018/wordml/cex" xmlns:w16cid="http://schemas.microsoft.com/office/word/2016/wordml/cid" xmlns:w16se="http://schemas.microsoft.com/office/word/2015/wordml/symex" mc:Ignorable="w14 w15 w16se w16cid w16 w16cex">
+<w:styles xmlns:mc="http://schemas.openxmlformats.org/markup-compatibility/2006" xmlns:r="http://schemas.openxmlformats.org/officeDocument/2006/relationships" xmlns:w="http://schemas.openxmlformats.org/wordprocessingml/2006/main" xmlns:w14="http://schemas.microsoft.com/office/word/2010/wordml" xmlns:w15="http://schemas.microsoft.com/office/word/2012/wordml" xmlns:w16="http://schemas.microsoft.com/office/word/2018/wordml" xmlns:w16cex="http://schemas.microsoft.com/office/word/2018/wordml/cex" xmlns:w16cid="http://schemas.microsoft.com/office/word/2016/wordml/cid" xmlns:w16sdtdh="http://schemas.microsoft.com/office/word/2020/wordml/sdtdatahash" xmlns:w16se="http://schemas.microsoft.com/office/word/2015/wordml/symex" mc:Ignorable="w14 w15 w16se w16cid w16 w16cex w16sdtdh">
   <w:docDefaults>
     <w:rPrDefault>
       <w:rPr>
@@ -1858,7 +1897,10 @@
   <w:style w:default="1" w:styleId="Normal" w:type="paragraph">
     <w:name w:val="Normal"/>
     <w:qFormat/>
-    <w:rsid w:val="00582CA2"/>
+    <w:rsid w:val="005E4DAF"/>
+    <w:pPr>
+      <w:spacing w:after="240"/>
+    </w:pPr>
     <w:rPr>
       <w:rFonts w:asciiTheme="majorBidi" w:hAnsiTheme="majorBidi"/>
     </w:rPr>
@@ -2079,10 +2121,7 @@
     <w:link w:val="BodyTextChar"/>
     <w:autoRedefine/>
     <w:qFormat/>
-    <w:rsid w:val="006236C6"/>
-    <w:pPr>
-      <w:spacing w:after="180" w:before="180" w:line="480" w:lineRule="auto"/>
-    </w:pPr>
+    <w:rsid w:val="005E4DAF"/>
   </w:style>
   <w:style w:customStyle="1" w:styleId="FirstParagraph" w:type="paragraph">
     <w:name w:val="First Paragraph"/>
@@ -2090,7 +2129,7 @@
     <w:next w:val="BodyText"/>
     <w:autoRedefine/>
     <w:qFormat/>
-    <w:rsid w:val="004C125E"/>
+    <w:rsid w:val="005E4DAF"/>
   </w:style>
   <w:style w:customStyle="1" w:styleId="Compact" w:type="paragraph">
     <w:name w:val="Compact"/>
@@ -2111,7 +2150,7 @@
     <w:pPr>
       <w:keepNext/>
       <w:keepLines/>
-      <w:spacing w:after="240" w:before="480" w:line="480" w:lineRule="auto"/>
+      <w:spacing w:before="480" w:line="480" w:lineRule="auto"/>
       <w:jc w:val="center"/>
     </w:pPr>
     <w:rPr>
@@ -2141,11 +2180,11 @@
     <w:next w:val="BodyText"/>
     <w:autoRedefine/>
     <w:qFormat/>
-    <w:rsid w:val="006236C6"/>
+    <w:rsid w:val="005E4DAF"/>
     <w:pPr>
       <w:keepNext/>
       <w:keepLines/>
-      <w:spacing w:line="480" w:lineRule="auto"/>
+      <w:spacing w:line="360" w:lineRule="auto"/>
       <w:jc w:val="center"/>
     </w:pPr>
     <w:rPr>
@@ -2173,7 +2212,7 @@
     <w:next w:val="BodyText"/>
     <w:autoRedefine/>
     <w:qFormat/>
-    <w:rsid w:val="00AC77E8"/>
+    <w:rsid w:val="005E4DAF"/>
     <w:pPr>
       <w:keepNext/>
       <w:keepLines/>
@@ -2189,7 +2228,7 @@
     <w:basedOn w:val="Normal"/>
     <w:autoRedefine/>
     <w:qFormat/>
-    <w:rsid w:val="006F2D1F"/>
+    <w:rsid w:val="005E4DAF"/>
     <w:pPr>
       <w:ind w:hanging="720" w:left="720"/>
     </w:pPr>
@@ -2678,7 +2717,7 @@
     <w:name w:val="Body Text Char"/>
     <w:basedOn w:val="DefaultParagraphFont"/>
     <w:link w:val="BodyText"/>
-    <w:rsid w:val="006236C6"/>
+    <w:rsid w:val="005E4DAF"/>
     <w:rPr>
       <w:rFonts w:asciiTheme="majorBidi" w:hAnsiTheme="majorBidi"/>
     </w:rPr>

</xml_diff>